<commit_message>
chore: update feedback. no mark change
</commit_message>
<xml_diff>
--- a/project-marking-rubric.docx
+++ b/project-marking-rubric.docx
@@ -371,76 +371,36 @@
                 <w:szCs w:val="16"/>
                 <w:highlight w:val="yellow"/>
               </w:rPr>
-              <w:t xml:space="preserve">Perfectly structured Vite React project in the specified directory. Successfully deployed to </w:t>
-            </w:r>
-            <w:proofErr w:type="spellStart"/>
-            <w:r>
-              <w:rPr>
-                <w:rFonts w:cstheme="minorHAnsi"/>
-                <w:sz w:val="16"/>
-                <w:szCs w:val="16"/>
-                <w:highlight w:val="yellow"/>
-              </w:rPr>
-              <w:t>Vercel</w:t>
-            </w:r>
-            <w:proofErr w:type="spellEnd"/>
-            <w:r>
-              <w:rPr>
-                <w:rFonts w:cstheme="minorHAnsi"/>
-                <w:sz w:val="16"/>
-                <w:szCs w:val="16"/>
-                <w:highlight w:val="yellow"/>
-              </w:rPr>
-              <w:t xml:space="preserve"> with proper configuration.</w:t>
-            </w:r>
-          </w:p>
-          <w:p>
-            <w:pPr>
-              <w:rPr>
-                <w:rFonts w:cstheme="minorHAnsi"/>
-                <w:sz w:val="16"/>
-                <w:szCs w:val="16"/>
-                <w:highlight w:val="yellow"/>
-              </w:rPr>
-            </w:pPr>
-          </w:p>
-          <w:p>
-            <w:pPr>
-              <w:rPr>
-                <w:rFonts w:cstheme="minorHAnsi"/>
-                <w:sz w:val="16"/>
-                <w:szCs w:val="16"/>
-                <w:highlight w:val="yellow"/>
-              </w:rPr>
-            </w:pPr>
-            <w:r>
-              <w:rPr>
-                <w:rFonts w:cstheme="minorHAnsi"/>
-                <w:sz w:val="16"/>
-                <w:szCs w:val="16"/>
-                <w:highlight w:val="yellow"/>
-              </w:rPr>
-              <w:t>Excellent implementation of React Query/</w:t>
-            </w:r>
-            <w:proofErr w:type="spellStart"/>
-            <w:r>
-              <w:rPr>
-                <w:rFonts w:cstheme="minorHAnsi"/>
-                <w:sz w:val="16"/>
-                <w:szCs w:val="16"/>
-                <w:highlight w:val="yellow"/>
-              </w:rPr>
-              <w:t>TanStack</w:t>
-            </w:r>
-            <w:proofErr w:type="spellEnd"/>
-            <w:r>
-              <w:rPr>
-                <w:rFonts w:cstheme="minorHAnsi"/>
-                <w:sz w:val="16"/>
-                <w:szCs w:val="16"/>
-                <w:highlight w:val="yellow"/>
-              </w:rPr>
-              <w:t xml:space="preserve"> Query and Fetch API for data retrieval from The Movie DB API. </w:t>
+              <w:t>Perfectly structured Vite React project in the specified directory. Successfully deployed to Vercel with proper configuration.</w:t>
+            </w:r>
+          </w:p>
+          <w:p>
+            <w:pPr>
+              <w:rPr>
+                <w:rFonts w:cstheme="minorHAnsi"/>
+                <w:sz w:val="16"/>
+                <w:szCs w:val="16"/>
+                <w:highlight w:val="yellow"/>
+              </w:rPr>
+            </w:pPr>
+          </w:p>
+          <w:p>
+            <w:pPr>
+              <w:rPr>
+                <w:rFonts w:cstheme="minorHAnsi"/>
+                <w:sz w:val="16"/>
+                <w:szCs w:val="16"/>
+                <w:highlight w:val="yellow"/>
+              </w:rPr>
+            </w:pPr>
+            <w:r>
+              <w:rPr>
+                <w:rFonts w:cstheme="minorHAnsi"/>
+                <w:sz w:val="16"/>
+                <w:szCs w:val="16"/>
+                <w:highlight w:val="yellow"/>
+              </w:rPr>
+              <w:t xml:space="preserve">Excellent implementation of React Query/TanStack Query and Fetch API for data retrieval from The Movie DB API. </w:t>
             </w:r>
           </w:p>
           <w:p>
@@ -471,27 +431,7 @@
                 <w:szCs w:val="16"/>
                 <w:highlight w:val="yellow"/>
               </w:rPr>
-              <w:t xml:space="preserve">Perfect implementation of navigation bar using Tailwind CSS, </w:t>
-            </w:r>
-            <w:proofErr w:type="spellStart"/>
-            <w:r>
-              <w:rPr>
-                <w:rFonts w:cstheme="minorHAnsi"/>
-                <w:sz w:val="16"/>
-                <w:szCs w:val="16"/>
-                <w:highlight w:val="yellow"/>
-              </w:rPr>
-              <w:t>Shadcn</w:t>
-            </w:r>
-            <w:proofErr w:type="spellEnd"/>
-            <w:r>
-              <w:rPr>
-                <w:rFonts w:cstheme="minorHAnsi"/>
-                <w:sz w:val="16"/>
-                <w:szCs w:val="16"/>
-                <w:highlight w:val="yellow"/>
-              </w:rPr>
-              <w:t xml:space="preserve"> UI, and React Router with all specified movie type options (Trending, Top Rated, Action, Animation, Comedy). Default selection is properly set to Trending.</w:t>
+              <w:t>Perfect implementation of navigation bar using Tailwind CSS, Shadcn UI, and React Router with all specified movie type options (Trending, Top Rated, Action, Animation, Comedy). Default selection is properly set to Trending.</w:t>
             </w:r>
           </w:p>
           <w:p>
@@ -522,27 +462,7 @@
                 <w:szCs w:val="16"/>
                 <w:highlight w:val="yellow"/>
               </w:rPr>
-              <w:t xml:space="preserve">Flawless display of title, overview, poster path, and release date for the first 10 movies in each category. Perfect card styling using Tailwind CSS and </w:t>
-            </w:r>
-            <w:proofErr w:type="spellStart"/>
-            <w:r>
-              <w:rPr>
-                <w:rFonts w:cstheme="minorHAnsi"/>
-                <w:sz w:val="16"/>
-                <w:szCs w:val="16"/>
-                <w:highlight w:val="yellow"/>
-              </w:rPr>
-              <w:t>Shadcn</w:t>
-            </w:r>
-            <w:proofErr w:type="spellEnd"/>
-            <w:r>
-              <w:rPr>
-                <w:rFonts w:cstheme="minorHAnsi"/>
-                <w:sz w:val="16"/>
-                <w:szCs w:val="16"/>
-                <w:highlight w:val="yellow"/>
-              </w:rPr>
-              <w:t xml:space="preserve"> UI. Exactly five movies per row in a responsive layout.</w:t>
+              <w:t>Flawless display of title, overview, poster path, and release date for the first 10 movies in each category. Perfect card styling using Tailwind CSS and Shadcn UI. Exactly five movies per row in a responsive layout.</w:t>
             </w:r>
           </w:p>
           <w:p>
@@ -606,69 +526,33 @@
                 <w:sz w:val="16"/>
                 <w:szCs w:val="16"/>
               </w:rPr>
-              <w:t xml:space="preserve">Well-structured Vite React project in the specified directory. Successfully deployed to </w:t>
-            </w:r>
-            <w:proofErr w:type="spellStart"/>
-            <w:r>
-              <w:rPr>
-                <w:rFonts w:cstheme="minorHAnsi"/>
-                <w:sz w:val="16"/>
-                <w:szCs w:val="16"/>
-              </w:rPr>
-              <w:t>Vercel</w:t>
-            </w:r>
-            <w:proofErr w:type="spellEnd"/>
-            <w:r>
-              <w:rPr>
-                <w:rFonts w:cstheme="minorHAnsi"/>
-                <w:sz w:val="16"/>
-                <w:szCs w:val="16"/>
-              </w:rPr>
-              <w:t xml:space="preserve"> with minor configuration issues</w:t>
-            </w:r>
-          </w:p>
-          <w:p>
-            <w:pPr>
-              <w:rPr>
-                <w:rFonts w:cstheme="minorHAnsi"/>
-                <w:sz w:val="16"/>
-                <w:szCs w:val="16"/>
-              </w:rPr>
-            </w:pPr>
-          </w:p>
-          <w:p>
-            <w:pPr>
-              <w:rPr>
-                <w:rFonts w:cstheme="minorHAnsi"/>
-                <w:sz w:val="16"/>
-                <w:szCs w:val="16"/>
-              </w:rPr>
-            </w:pPr>
-            <w:r>
-              <w:rPr>
-                <w:rFonts w:cstheme="minorHAnsi"/>
-                <w:sz w:val="16"/>
-                <w:szCs w:val="16"/>
-              </w:rPr>
-              <w:t>Good implementation of React Query/</w:t>
-            </w:r>
-            <w:proofErr w:type="spellStart"/>
-            <w:r>
-              <w:rPr>
-                <w:rFonts w:cstheme="minorHAnsi"/>
-                <w:sz w:val="16"/>
-                <w:szCs w:val="16"/>
-              </w:rPr>
-              <w:t>TanStack</w:t>
-            </w:r>
-            <w:proofErr w:type="spellEnd"/>
-            <w:r>
-              <w:rPr>
-                <w:rFonts w:cstheme="minorHAnsi"/>
-                <w:sz w:val="16"/>
-                <w:szCs w:val="16"/>
-              </w:rPr>
-              <w:t xml:space="preserve"> Query and Fetch API with proper data retrieval. </w:t>
+              <w:t>Well-structured Vite React project in the specified directory. Successfully deployed to Vercel with minor configuration issues</w:t>
+            </w:r>
+          </w:p>
+          <w:p>
+            <w:pPr>
+              <w:rPr>
+                <w:rFonts w:cstheme="minorHAnsi"/>
+                <w:sz w:val="16"/>
+                <w:szCs w:val="16"/>
+              </w:rPr>
+            </w:pPr>
+          </w:p>
+          <w:p>
+            <w:pPr>
+              <w:rPr>
+                <w:rFonts w:cstheme="minorHAnsi"/>
+                <w:sz w:val="16"/>
+                <w:szCs w:val="16"/>
+              </w:rPr>
+            </w:pPr>
+            <w:r>
+              <w:rPr>
+                <w:rFonts w:cstheme="minorHAnsi"/>
+                <w:sz w:val="16"/>
+                <w:szCs w:val="16"/>
+              </w:rPr>
+              <w:t xml:space="preserve">Good implementation of React Query/TanStack Query and Fetch API with proper data retrieval. </w:t>
             </w:r>
           </w:p>
           <w:p>
@@ -777,69 +661,33 @@
                 <w:sz w:val="16"/>
                 <w:szCs w:val="16"/>
               </w:rPr>
-              <w:t xml:space="preserve">Basic Vite React project in the specified directory. Deployed to </w:t>
-            </w:r>
-            <w:proofErr w:type="spellStart"/>
-            <w:r>
-              <w:rPr>
-                <w:rFonts w:cstheme="minorHAnsi"/>
-                <w:sz w:val="16"/>
-                <w:szCs w:val="16"/>
-              </w:rPr>
-              <w:t>Vercel</w:t>
-            </w:r>
-            <w:proofErr w:type="spellEnd"/>
-            <w:r>
-              <w:rPr>
-                <w:rFonts w:cstheme="minorHAnsi"/>
-                <w:sz w:val="16"/>
-                <w:szCs w:val="16"/>
-              </w:rPr>
-              <w:t xml:space="preserve"> with some significant issues. </w:t>
-            </w:r>
-          </w:p>
-          <w:p>
-            <w:pPr>
-              <w:rPr>
-                <w:rFonts w:cstheme="minorHAnsi"/>
-                <w:sz w:val="16"/>
-                <w:szCs w:val="16"/>
-              </w:rPr>
-            </w:pPr>
-          </w:p>
-          <w:p>
-            <w:pPr>
-              <w:rPr>
-                <w:rFonts w:cstheme="minorHAnsi"/>
-                <w:sz w:val="16"/>
-                <w:szCs w:val="16"/>
-              </w:rPr>
-            </w:pPr>
-            <w:r>
-              <w:rPr>
-                <w:rFonts w:cstheme="minorHAnsi"/>
-                <w:sz w:val="16"/>
-                <w:szCs w:val="16"/>
-              </w:rPr>
-              <w:t>Basic implementation of React Query/</w:t>
-            </w:r>
-            <w:proofErr w:type="spellStart"/>
-            <w:r>
-              <w:rPr>
-                <w:rFonts w:cstheme="minorHAnsi"/>
-                <w:sz w:val="16"/>
-                <w:szCs w:val="16"/>
-              </w:rPr>
-              <w:t>TanStack</w:t>
-            </w:r>
-            <w:proofErr w:type="spellEnd"/>
-            <w:r>
-              <w:rPr>
-                <w:rFonts w:cstheme="minorHAnsi"/>
-                <w:sz w:val="16"/>
-                <w:szCs w:val="16"/>
-              </w:rPr>
-              <w:t xml:space="preserve"> Query and Fetch API with functional data retrieval</w:t>
+              <w:t xml:space="preserve">Basic Vite React project in the specified directory. Deployed to Vercel with some significant issues. </w:t>
+            </w:r>
+          </w:p>
+          <w:p>
+            <w:pPr>
+              <w:rPr>
+                <w:rFonts w:cstheme="minorHAnsi"/>
+                <w:sz w:val="16"/>
+                <w:szCs w:val="16"/>
+              </w:rPr>
+            </w:pPr>
+          </w:p>
+          <w:p>
+            <w:pPr>
+              <w:rPr>
+                <w:rFonts w:cstheme="minorHAnsi"/>
+                <w:sz w:val="16"/>
+                <w:szCs w:val="16"/>
+              </w:rPr>
+            </w:pPr>
+            <w:r>
+              <w:rPr>
+                <w:rFonts w:cstheme="minorHAnsi"/>
+                <w:sz w:val="16"/>
+                <w:szCs w:val="16"/>
+              </w:rPr>
+              <w:t>Basic implementation of React Query/TanStack Query and Fetch API with functional data retrieval</w:t>
             </w:r>
             <w:r>
               <w:rPr>
@@ -1064,69 +912,33 @@
                 <w:sz w:val="16"/>
                 <w:szCs w:val="16"/>
               </w:rPr>
-              <w:t xml:space="preserve">Poorly structured or incomplete Vite React project. Deployment to </w:t>
-            </w:r>
-            <w:proofErr w:type="spellStart"/>
-            <w:r>
-              <w:rPr>
-                <w:rFonts w:cstheme="minorHAnsi"/>
-                <w:sz w:val="16"/>
-                <w:szCs w:val="16"/>
-              </w:rPr>
-              <w:t>Vercel</w:t>
-            </w:r>
-            <w:proofErr w:type="spellEnd"/>
-            <w:r>
-              <w:rPr>
-                <w:rFonts w:cstheme="minorHAnsi"/>
-                <w:sz w:val="16"/>
-                <w:szCs w:val="16"/>
-              </w:rPr>
-              <w:t xml:space="preserve"> unsuccessful or with major issues.</w:t>
-            </w:r>
-          </w:p>
-          <w:p>
-            <w:pPr>
-              <w:rPr>
-                <w:rFonts w:cstheme="minorHAnsi"/>
-                <w:sz w:val="16"/>
-                <w:szCs w:val="16"/>
-              </w:rPr>
-            </w:pPr>
-          </w:p>
-          <w:p>
-            <w:pPr>
-              <w:rPr>
-                <w:rFonts w:cstheme="minorHAnsi"/>
-                <w:sz w:val="16"/>
-                <w:szCs w:val="16"/>
-              </w:rPr>
-            </w:pPr>
-            <w:r>
-              <w:rPr>
-                <w:rFonts w:cstheme="minorHAnsi"/>
-                <w:sz w:val="16"/>
-                <w:szCs w:val="16"/>
-              </w:rPr>
-              <w:t>Poor or incomplete implementation of React Query/</w:t>
-            </w:r>
-            <w:proofErr w:type="spellStart"/>
-            <w:r>
-              <w:rPr>
-                <w:rFonts w:cstheme="minorHAnsi"/>
-                <w:sz w:val="16"/>
-                <w:szCs w:val="16"/>
-              </w:rPr>
-              <w:t>TanStack</w:t>
-            </w:r>
-            <w:proofErr w:type="spellEnd"/>
-            <w:r>
-              <w:rPr>
-                <w:rFonts w:cstheme="minorHAnsi"/>
-                <w:sz w:val="16"/>
-                <w:szCs w:val="16"/>
-              </w:rPr>
-              <w:t xml:space="preserve"> Query and Fetch API. Data retrieval is unreliable or broken.</w:t>
+              <w:t>Poorly structured or incomplete Vite React project. Deployment to Vercel unsuccessful or with major issues.</w:t>
+            </w:r>
+          </w:p>
+          <w:p>
+            <w:pPr>
+              <w:rPr>
+                <w:rFonts w:cstheme="minorHAnsi"/>
+                <w:sz w:val="16"/>
+                <w:szCs w:val="16"/>
+              </w:rPr>
+            </w:pPr>
+          </w:p>
+          <w:p>
+            <w:pPr>
+              <w:rPr>
+                <w:rFonts w:cstheme="minorHAnsi"/>
+                <w:sz w:val="16"/>
+                <w:szCs w:val="16"/>
+              </w:rPr>
+            </w:pPr>
+            <w:r>
+              <w:rPr>
+                <w:rFonts w:cstheme="minorHAnsi"/>
+                <w:sz w:val="16"/>
+                <w:szCs w:val="16"/>
+              </w:rPr>
+              <w:t>Poor or incomplete implementation of React Query/TanStack Query and Fetch API. Data retrieval is unreliable or broken.</w:t>
             </w:r>
           </w:p>
           <w:p>
@@ -1387,78 +1199,38 @@
                 <w:szCs w:val="16"/>
                 <w:highlight w:val="yellow"/>
               </w:rPr>
-              <w:t xml:space="preserve">Perfectly structured Vite React project in the specified directory. Successfully deployed to </w:t>
-            </w:r>
-            <w:proofErr w:type="spellStart"/>
-            <w:r>
-              <w:rPr>
-                <w:rFonts w:cstheme="minorHAnsi"/>
-                <w:sz w:val="16"/>
-                <w:szCs w:val="16"/>
-                <w:highlight w:val="yellow"/>
-              </w:rPr>
-              <w:t>Vercel</w:t>
-            </w:r>
-            <w:proofErr w:type="spellEnd"/>
-            <w:r>
-              <w:rPr>
-                <w:rFonts w:cstheme="minorHAnsi"/>
-                <w:sz w:val="16"/>
-                <w:szCs w:val="16"/>
-                <w:highlight w:val="yellow"/>
-              </w:rPr>
-              <w:t xml:space="preserve"> with proper configuration.</w:t>
-            </w:r>
-          </w:p>
-          <w:p>
-            <w:pPr>
-              <w:pStyle w:val="NoSpacing"/>
-              <w:rPr>
-                <w:rFonts w:cstheme="minorHAnsi"/>
-                <w:sz w:val="16"/>
-                <w:szCs w:val="16"/>
-                <w:highlight w:val="yellow"/>
-              </w:rPr>
-            </w:pPr>
-          </w:p>
-          <w:p>
-            <w:pPr>
-              <w:pStyle w:val="NoSpacing"/>
-              <w:rPr>
-                <w:rFonts w:cstheme="minorHAnsi"/>
-                <w:sz w:val="16"/>
-                <w:szCs w:val="16"/>
-                <w:highlight w:val="yellow"/>
-              </w:rPr>
-            </w:pPr>
-            <w:r>
-              <w:rPr>
-                <w:rFonts w:cstheme="minorHAnsi"/>
-                <w:sz w:val="16"/>
-                <w:szCs w:val="16"/>
-                <w:highlight w:val="yellow"/>
-              </w:rPr>
-              <w:t>Excellent implementation of React Query/</w:t>
-            </w:r>
-            <w:proofErr w:type="spellStart"/>
-            <w:r>
-              <w:rPr>
-                <w:rFonts w:cstheme="minorHAnsi"/>
-                <w:sz w:val="16"/>
-                <w:szCs w:val="16"/>
-                <w:highlight w:val="yellow"/>
-              </w:rPr>
-              <w:t>TanStack</w:t>
-            </w:r>
-            <w:proofErr w:type="spellEnd"/>
-            <w:r>
-              <w:rPr>
-                <w:rFonts w:cstheme="minorHAnsi"/>
-                <w:sz w:val="16"/>
-                <w:szCs w:val="16"/>
-                <w:highlight w:val="yellow"/>
-              </w:rPr>
-              <w:t xml:space="preserve"> Query and Fetch API for data retrieval from the Hacker News API. </w:t>
+              <w:t>Perfectly structured Vite React project in the specified directory. Successfully deployed to Vercel with proper configuration.</w:t>
+            </w:r>
+          </w:p>
+          <w:p>
+            <w:pPr>
+              <w:pStyle w:val="NoSpacing"/>
+              <w:rPr>
+                <w:rFonts w:cstheme="minorHAnsi"/>
+                <w:sz w:val="16"/>
+                <w:szCs w:val="16"/>
+                <w:highlight w:val="yellow"/>
+              </w:rPr>
+            </w:pPr>
+          </w:p>
+          <w:p>
+            <w:pPr>
+              <w:pStyle w:val="NoSpacing"/>
+              <w:rPr>
+                <w:rFonts w:cstheme="minorHAnsi"/>
+                <w:sz w:val="16"/>
+                <w:szCs w:val="16"/>
+                <w:highlight w:val="yellow"/>
+              </w:rPr>
+            </w:pPr>
+            <w:r>
+              <w:rPr>
+                <w:rFonts w:cstheme="minorHAnsi"/>
+                <w:sz w:val="16"/>
+                <w:szCs w:val="16"/>
+                <w:highlight w:val="yellow"/>
+              </w:rPr>
+              <w:t xml:space="preserve">Excellent implementation of React Query/TanStack Query and Fetch API for data retrieval from the Hacker News API. </w:t>
             </w:r>
           </w:p>
           <w:p>
@@ -1491,27 +1263,7 @@
                 <w:szCs w:val="16"/>
                 <w:highlight w:val="yellow"/>
               </w:rPr>
-              <w:t xml:space="preserve">Perfect implementation of navigation bar using Tailwind CSS, </w:t>
-            </w:r>
-            <w:proofErr w:type="spellStart"/>
-            <w:r>
-              <w:rPr>
-                <w:rFonts w:cstheme="minorHAnsi"/>
-                <w:sz w:val="16"/>
-                <w:szCs w:val="16"/>
-                <w:highlight w:val="yellow"/>
-              </w:rPr>
-              <w:t>Shadcn</w:t>
-            </w:r>
-            <w:proofErr w:type="spellEnd"/>
-            <w:r>
-              <w:rPr>
-                <w:rFonts w:cstheme="minorHAnsi"/>
-                <w:sz w:val="16"/>
-                <w:szCs w:val="16"/>
-                <w:highlight w:val="yellow"/>
-              </w:rPr>
-              <w:t xml:space="preserve"> UI, and React Router with all specified story options (Ask Stories, Best Stories, Job Stories, New Stories, Show Stories, Top Stories, Leaders). Default selection properly set to Ask Stories.</w:t>
+              <w:t>Perfect implementation of navigation bar using Tailwind CSS, Shadcn UI, and React Router with all specified story options (Ask Stories, Best Stories, Job Stories, New Stories, Show Stories, Top Stories, Leaders). Default selection properly set to Ask Stories.</w:t>
             </w:r>
           </w:p>
           <w:p>
@@ -1544,27 +1296,7 @@
                 <w:szCs w:val="16"/>
                 <w:highlight w:val="yellow"/>
               </w:rPr>
-              <w:t xml:space="preserve">Flawless display of titles for the first 25 stories in each category. Perfect card styling using Tailwind CSS and </w:t>
-            </w:r>
-            <w:proofErr w:type="spellStart"/>
-            <w:r>
-              <w:rPr>
-                <w:rFonts w:cstheme="minorHAnsi"/>
-                <w:sz w:val="16"/>
-                <w:szCs w:val="16"/>
-                <w:highlight w:val="yellow"/>
-              </w:rPr>
-              <w:t>Shadcn</w:t>
-            </w:r>
-            <w:proofErr w:type="spellEnd"/>
-            <w:r>
-              <w:rPr>
-                <w:rFonts w:cstheme="minorHAnsi"/>
-                <w:sz w:val="16"/>
-                <w:szCs w:val="16"/>
-                <w:highlight w:val="yellow"/>
-              </w:rPr>
-              <w:t xml:space="preserve"> UI. Exactly five stories per row in a responsive layout.</w:t>
+              <w:t>Flawless display of titles for the first 25 stories in each category. Perfect card styling using Tailwind CSS and Shadcn UI. Exactly five stories per row in a responsive layout.</w:t>
             </w:r>
           </w:p>
           <w:p>
@@ -1685,69 +1417,33 @@
                 <w:sz w:val="16"/>
                 <w:szCs w:val="16"/>
               </w:rPr>
-              <w:t xml:space="preserve">Well-structured Vite React project in the specified directory. Successfully deployed to </w:t>
-            </w:r>
-            <w:proofErr w:type="spellStart"/>
-            <w:r>
-              <w:rPr>
-                <w:rFonts w:cstheme="minorHAnsi"/>
-                <w:sz w:val="16"/>
-                <w:szCs w:val="16"/>
-              </w:rPr>
-              <w:t>Vercel</w:t>
-            </w:r>
-            <w:proofErr w:type="spellEnd"/>
-            <w:r>
-              <w:rPr>
-                <w:rFonts w:cstheme="minorHAnsi"/>
-                <w:sz w:val="16"/>
-                <w:szCs w:val="16"/>
-              </w:rPr>
-              <w:t xml:space="preserve"> with minor configuration issues.</w:t>
-            </w:r>
-          </w:p>
-          <w:p>
-            <w:pPr>
-              <w:rPr>
-                <w:rFonts w:cstheme="minorHAnsi"/>
-                <w:sz w:val="16"/>
-                <w:szCs w:val="16"/>
-              </w:rPr>
-            </w:pPr>
-          </w:p>
-          <w:p>
-            <w:pPr>
-              <w:rPr>
-                <w:rFonts w:cstheme="minorHAnsi"/>
-                <w:sz w:val="16"/>
-                <w:szCs w:val="16"/>
-              </w:rPr>
-            </w:pPr>
-            <w:r>
-              <w:rPr>
-                <w:rFonts w:cstheme="minorHAnsi"/>
-                <w:sz w:val="16"/>
-                <w:szCs w:val="16"/>
-              </w:rPr>
-              <w:t>Good implementation of React Query/</w:t>
-            </w:r>
-            <w:proofErr w:type="spellStart"/>
-            <w:r>
-              <w:rPr>
-                <w:rFonts w:cstheme="minorHAnsi"/>
-                <w:sz w:val="16"/>
-                <w:szCs w:val="16"/>
-              </w:rPr>
-              <w:t>TanStack</w:t>
-            </w:r>
-            <w:proofErr w:type="spellEnd"/>
-            <w:r>
-              <w:rPr>
-                <w:rFonts w:cstheme="minorHAnsi"/>
-                <w:sz w:val="16"/>
-                <w:szCs w:val="16"/>
-              </w:rPr>
-              <w:t xml:space="preserve"> Query and Fetch API with proper data retrieval. </w:t>
+              <w:t>Well-structured Vite React project in the specified directory. Successfully deployed to Vercel with minor configuration issues.</w:t>
+            </w:r>
+          </w:p>
+          <w:p>
+            <w:pPr>
+              <w:rPr>
+                <w:rFonts w:cstheme="minorHAnsi"/>
+                <w:sz w:val="16"/>
+                <w:szCs w:val="16"/>
+              </w:rPr>
+            </w:pPr>
+          </w:p>
+          <w:p>
+            <w:pPr>
+              <w:rPr>
+                <w:rFonts w:cstheme="minorHAnsi"/>
+                <w:sz w:val="16"/>
+                <w:szCs w:val="16"/>
+              </w:rPr>
+            </w:pPr>
+            <w:r>
+              <w:rPr>
+                <w:rFonts w:cstheme="minorHAnsi"/>
+                <w:sz w:val="16"/>
+                <w:szCs w:val="16"/>
+              </w:rPr>
+              <w:t xml:space="preserve">Good implementation of React Query/TanStack Query and Fetch API with proper data retrieval. </w:t>
             </w:r>
           </w:p>
           <w:p>
@@ -1901,25 +1597,7 @@
                 <w:sz w:val="16"/>
                 <w:szCs w:val="16"/>
               </w:rPr>
-              <w:t xml:space="preserve">Basic Vite React project in the specified directory. Deployed to </w:t>
-            </w:r>
-            <w:proofErr w:type="spellStart"/>
-            <w:r>
-              <w:rPr>
-                <w:rFonts w:cstheme="minorHAnsi"/>
-                <w:sz w:val="16"/>
-                <w:szCs w:val="16"/>
-              </w:rPr>
-              <w:t>Vercel</w:t>
-            </w:r>
-            <w:proofErr w:type="spellEnd"/>
-            <w:r>
-              <w:rPr>
-                <w:rFonts w:cstheme="minorHAnsi"/>
-                <w:sz w:val="16"/>
-                <w:szCs w:val="16"/>
-              </w:rPr>
-              <w:t xml:space="preserve"> with some significant issues.</w:t>
+              <w:t>Basic Vite React project in the specified directory. Deployed to Vercel with some significant issues.</w:t>
             </w:r>
           </w:p>
           <w:p>
@@ -1953,25 +1631,7 @@
                 <w:sz w:val="16"/>
                 <w:szCs w:val="16"/>
               </w:rPr>
-              <w:t>Basic implementation of React Query/</w:t>
-            </w:r>
-            <w:proofErr w:type="spellStart"/>
-            <w:r>
-              <w:rPr>
-                <w:rFonts w:cstheme="minorHAnsi"/>
-                <w:sz w:val="16"/>
-                <w:szCs w:val="16"/>
-              </w:rPr>
-              <w:t>TanStack</w:t>
-            </w:r>
-            <w:proofErr w:type="spellEnd"/>
-            <w:r>
-              <w:rPr>
-                <w:rFonts w:cstheme="minorHAnsi"/>
-                <w:sz w:val="16"/>
-                <w:szCs w:val="16"/>
-              </w:rPr>
-              <w:t xml:space="preserve"> Query and Fetch API with functional data retrieval</w:t>
+              <w:t>Basic implementation of React Query/TanStack Query and Fetch API with functional data retrieval</w:t>
             </w:r>
             <w:r>
               <w:rPr>
@@ -2057,25 +1717,7 @@
                 <w:sz w:val="16"/>
                 <w:szCs w:val="16"/>
               </w:rPr>
-              <w:t xml:space="preserve">Basic implementation of story detail page with most required information. Some links may not work </w:t>
-            </w:r>
-            <w:proofErr w:type="gramStart"/>
-            <w:r>
-              <w:rPr>
-                <w:rFonts w:cstheme="minorHAnsi"/>
-                <w:sz w:val="16"/>
-                <w:szCs w:val="16"/>
-              </w:rPr>
-              <w:t>correctly</w:t>
-            </w:r>
-            <w:proofErr w:type="gramEnd"/>
-            <w:r>
-              <w:rPr>
-                <w:rFonts w:cstheme="minorHAnsi"/>
-                <w:sz w:val="16"/>
-                <w:szCs w:val="16"/>
-              </w:rPr>
-              <w:t xml:space="preserve"> or time conversion has significant formatting issues.</w:t>
+              <w:t>Basic implementation of story detail page with most required information. Some links may not work correctly or time conversion has significant formatting issues.</w:t>
             </w:r>
           </w:p>
           <w:p>
@@ -2150,71 +1792,35 @@
                 <w:sz w:val="16"/>
                 <w:szCs w:val="16"/>
               </w:rPr>
-              <w:t xml:space="preserve">Poorly structured or incomplete Vite React project. Deployment to </w:t>
-            </w:r>
-            <w:proofErr w:type="spellStart"/>
-            <w:r>
-              <w:rPr>
-                <w:rFonts w:cstheme="minorHAnsi"/>
-                <w:sz w:val="16"/>
-                <w:szCs w:val="16"/>
-              </w:rPr>
-              <w:t>Vercel</w:t>
-            </w:r>
-            <w:proofErr w:type="spellEnd"/>
-            <w:r>
-              <w:rPr>
-                <w:rFonts w:cstheme="minorHAnsi"/>
-                <w:sz w:val="16"/>
-                <w:szCs w:val="16"/>
-              </w:rPr>
-              <w:t xml:space="preserve"> unsuccessful or with major issues.</w:t>
-            </w:r>
-          </w:p>
-          <w:p>
-            <w:pPr>
-              <w:pStyle w:val="NoSpacing"/>
-              <w:rPr>
-                <w:rFonts w:cstheme="minorHAnsi"/>
-                <w:sz w:val="16"/>
-                <w:szCs w:val="16"/>
-              </w:rPr>
-            </w:pPr>
-          </w:p>
-          <w:p>
-            <w:pPr>
-              <w:pStyle w:val="NoSpacing"/>
-              <w:rPr>
-                <w:rFonts w:cstheme="minorHAnsi"/>
-                <w:sz w:val="16"/>
-                <w:szCs w:val="16"/>
-              </w:rPr>
-            </w:pPr>
-            <w:r>
-              <w:rPr>
-                <w:rFonts w:cstheme="minorHAnsi"/>
-                <w:sz w:val="16"/>
-                <w:szCs w:val="16"/>
-              </w:rPr>
-              <w:t>Poor or incomplete implementation of React Query/</w:t>
-            </w:r>
-            <w:proofErr w:type="spellStart"/>
-            <w:r>
-              <w:rPr>
-                <w:rFonts w:cstheme="minorHAnsi"/>
-                <w:sz w:val="16"/>
-                <w:szCs w:val="16"/>
-              </w:rPr>
-              <w:t>TanStack</w:t>
-            </w:r>
-            <w:proofErr w:type="spellEnd"/>
-            <w:r>
-              <w:rPr>
-                <w:rFonts w:cstheme="minorHAnsi"/>
-                <w:sz w:val="16"/>
-                <w:szCs w:val="16"/>
-              </w:rPr>
-              <w:t xml:space="preserve"> Query and Fetch API. Data retrieval is unreliable or broken.</w:t>
+              <w:t>Poorly structured or incomplete Vite React project. Deployment to Vercel unsuccessful or with major issues.</w:t>
+            </w:r>
+          </w:p>
+          <w:p>
+            <w:pPr>
+              <w:pStyle w:val="NoSpacing"/>
+              <w:rPr>
+                <w:rFonts w:cstheme="minorHAnsi"/>
+                <w:sz w:val="16"/>
+                <w:szCs w:val="16"/>
+              </w:rPr>
+            </w:pPr>
+          </w:p>
+          <w:p>
+            <w:pPr>
+              <w:pStyle w:val="NoSpacing"/>
+              <w:rPr>
+                <w:rFonts w:cstheme="minorHAnsi"/>
+                <w:sz w:val="16"/>
+                <w:szCs w:val="16"/>
+              </w:rPr>
+            </w:pPr>
+            <w:r>
+              <w:rPr>
+                <w:rFonts w:cstheme="minorHAnsi"/>
+                <w:sz w:val="16"/>
+                <w:szCs w:val="16"/>
+              </w:rPr>
+              <w:t>Poor or incomplete implementation of React Query/TanStack Query and Fetch API. Data retrieval is unreliable or broken.</w:t>
             </w:r>
           </w:p>
           <w:p>
@@ -2692,78 +2298,38 @@
                 <w:szCs w:val="16"/>
                 <w:highlight w:val="yellow"/>
               </w:rPr>
-              <w:t>Excellent implementation of React Query/</w:t>
-            </w:r>
-            <w:proofErr w:type="spellStart"/>
-            <w:r>
-              <w:rPr>
-                <w:rFonts w:cstheme="minorHAnsi"/>
-                <w:sz w:val="16"/>
-                <w:szCs w:val="16"/>
-                <w:highlight w:val="yellow"/>
-              </w:rPr>
-              <w:t>TanStack</w:t>
-            </w:r>
-            <w:proofErr w:type="spellEnd"/>
-            <w:r>
-              <w:rPr>
-                <w:rFonts w:cstheme="minorHAnsi"/>
-                <w:sz w:val="16"/>
-                <w:szCs w:val="16"/>
-                <w:highlight w:val="yellow"/>
-              </w:rPr>
-              <w:t xml:space="preserve"> Query and Fetch API for data retrieval from the OpenTDB API. </w:t>
-            </w:r>
-          </w:p>
-          <w:p>
-            <w:pPr>
-              <w:pStyle w:val="NoSpacing"/>
-              <w:rPr>
-                <w:rFonts w:cstheme="minorHAnsi"/>
-                <w:sz w:val="16"/>
-                <w:szCs w:val="16"/>
-                <w:highlight w:val="yellow"/>
-              </w:rPr>
-            </w:pPr>
-          </w:p>
-          <w:p>
-            <w:pPr>
-              <w:pStyle w:val="NoSpacing"/>
-              <w:rPr>
-                <w:rFonts w:cstheme="minorHAnsi"/>
-                <w:sz w:val="16"/>
-                <w:szCs w:val="16"/>
-                <w:highlight w:val="yellow"/>
-              </w:rPr>
-            </w:pPr>
-            <w:r>
-              <w:rPr>
-                <w:rFonts w:cstheme="minorHAnsi"/>
-                <w:sz w:val="16"/>
-                <w:szCs w:val="16"/>
-                <w:highlight w:val="yellow"/>
-              </w:rPr>
-              <w:t xml:space="preserve">Perfect implementation of all required form inputs (Name, Amount, Category, Difficulty, Type) with correct default values. Category options correctly fetched from API endpoint. All form elements properly styled with Tailwind CSS and </w:t>
-            </w:r>
-            <w:proofErr w:type="spellStart"/>
-            <w:r>
-              <w:rPr>
-                <w:rFonts w:cstheme="minorHAnsi"/>
-                <w:sz w:val="16"/>
-                <w:szCs w:val="16"/>
-                <w:highlight w:val="yellow"/>
-              </w:rPr>
-              <w:t>Shadcn</w:t>
-            </w:r>
-            <w:proofErr w:type="spellEnd"/>
-            <w:r>
-              <w:rPr>
-                <w:rFonts w:cstheme="minorHAnsi"/>
-                <w:sz w:val="16"/>
-                <w:szCs w:val="16"/>
-                <w:highlight w:val="yellow"/>
-              </w:rPr>
-              <w:t xml:space="preserve"> UI.</w:t>
+              <w:t xml:space="preserve">Excellent implementation of React Query/TanStack Query and Fetch API for data retrieval from the OpenTDB API. </w:t>
+            </w:r>
+          </w:p>
+          <w:p>
+            <w:pPr>
+              <w:pStyle w:val="NoSpacing"/>
+              <w:rPr>
+                <w:rFonts w:cstheme="minorHAnsi"/>
+                <w:sz w:val="16"/>
+                <w:szCs w:val="16"/>
+                <w:highlight w:val="yellow"/>
+              </w:rPr>
+            </w:pPr>
+          </w:p>
+          <w:p>
+            <w:pPr>
+              <w:pStyle w:val="NoSpacing"/>
+              <w:rPr>
+                <w:rFonts w:cstheme="minorHAnsi"/>
+                <w:sz w:val="16"/>
+                <w:szCs w:val="16"/>
+                <w:highlight w:val="yellow"/>
+              </w:rPr>
+            </w:pPr>
+            <w:r>
+              <w:rPr>
+                <w:rFonts w:cstheme="minorHAnsi"/>
+                <w:sz w:val="16"/>
+                <w:szCs w:val="16"/>
+                <w:highlight w:val="yellow"/>
+              </w:rPr>
+              <w:t>Perfect implementation of all required form inputs (Name, Amount, Category, Difficulty, Type) with correct default values. Category options correctly fetched from API endpoint. All form elements properly styled with Tailwind CSS and Shadcn UI.</w:t>
             </w:r>
           </w:p>
           <w:p>
@@ -2856,98 +2422,38 @@
                 <w:szCs w:val="16"/>
                 <w:highlight w:val="yellow"/>
               </w:rPr>
-              <w:t xml:space="preserve">Perfect implementation of </w:t>
-            </w:r>
-            <w:proofErr w:type="spellStart"/>
-            <w:r>
-              <w:rPr>
-                <w:rFonts w:cstheme="minorHAnsi"/>
-                <w:sz w:val="16"/>
-                <w:szCs w:val="16"/>
-                <w:highlight w:val="yellow"/>
-              </w:rPr>
-              <w:t>localStorage</w:t>
-            </w:r>
-            <w:proofErr w:type="spellEnd"/>
-            <w:r>
-              <w:rPr>
-                <w:rFonts w:cstheme="minorHAnsi"/>
-                <w:sz w:val="16"/>
-                <w:szCs w:val="16"/>
-                <w:highlight w:val="yellow"/>
-              </w:rPr>
-              <w:t xml:space="preserve"> to store user data (name, score, category) in an array of objects. Data persists correctly between sessions. </w:t>
-            </w:r>
-          </w:p>
-          <w:p>
-            <w:pPr>
-              <w:pStyle w:val="NoSpacing"/>
-              <w:rPr>
-                <w:rFonts w:cstheme="minorHAnsi"/>
-                <w:sz w:val="16"/>
-                <w:szCs w:val="16"/>
-                <w:highlight w:val="yellow"/>
-              </w:rPr>
-            </w:pPr>
-          </w:p>
-          <w:p>
-            <w:pPr>
-              <w:pStyle w:val="NoSpacing"/>
-              <w:rPr>
-                <w:rFonts w:cstheme="minorHAnsi"/>
-                <w:sz w:val="16"/>
-                <w:szCs w:val="16"/>
-                <w:highlight w:val="yellow"/>
-              </w:rPr>
-            </w:pPr>
-            <w:r>
-              <w:rPr>
-                <w:rFonts w:cstheme="minorHAnsi"/>
-                <w:sz w:val="16"/>
-                <w:szCs w:val="16"/>
-                <w:highlight w:val="yellow"/>
-              </w:rPr>
-              <w:t xml:space="preserve">Outstanding implementation of leaderboard displaying top 5 scores for each category stored in </w:t>
-            </w:r>
-            <w:proofErr w:type="spellStart"/>
-            <w:r>
-              <w:rPr>
-                <w:rFonts w:cstheme="minorHAnsi"/>
-                <w:sz w:val="16"/>
-                <w:szCs w:val="16"/>
-                <w:highlight w:val="yellow"/>
-              </w:rPr>
-              <w:t>localStorage</w:t>
-            </w:r>
-            <w:proofErr w:type="spellEnd"/>
-            <w:r>
-              <w:rPr>
-                <w:rFonts w:cstheme="minorHAnsi"/>
-                <w:sz w:val="16"/>
-                <w:szCs w:val="16"/>
-                <w:highlight w:val="yellow"/>
-              </w:rPr>
-              <w:t xml:space="preserve">. Perfectly styled with Tailwind CSS and </w:t>
-            </w:r>
-            <w:proofErr w:type="spellStart"/>
-            <w:r>
-              <w:rPr>
-                <w:rFonts w:cstheme="minorHAnsi"/>
-                <w:sz w:val="16"/>
-                <w:szCs w:val="16"/>
-                <w:highlight w:val="yellow"/>
-              </w:rPr>
-              <w:t>Shadcn</w:t>
-            </w:r>
-            <w:proofErr w:type="spellEnd"/>
-            <w:r>
-              <w:rPr>
-                <w:rFonts w:cstheme="minorHAnsi"/>
-                <w:sz w:val="16"/>
-                <w:szCs w:val="16"/>
-                <w:highlight w:val="yellow"/>
-              </w:rPr>
-              <w:t xml:space="preserve"> UI.</w:t>
+              <w:t xml:space="preserve">Perfect implementation of localStorage to store user data (name, score, category) in an array of objects. Data persists correctly between sessions. </w:t>
+            </w:r>
+          </w:p>
+          <w:p>
+            <w:pPr>
+              <w:pStyle w:val="NoSpacing"/>
+              <w:rPr>
+                <w:rFonts w:cstheme="minorHAnsi"/>
+                <w:sz w:val="16"/>
+                <w:szCs w:val="16"/>
+                <w:highlight w:val="yellow"/>
+              </w:rPr>
+            </w:pPr>
+          </w:p>
+          <w:p>
+            <w:pPr>
+              <w:pStyle w:val="NoSpacing"/>
+              <w:rPr>
+                <w:rFonts w:cstheme="minorHAnsi"/>
+                <w:sz w:val="16"/>
+                <w:szCs w:val="16"/>
+                <w:highlight w:val="yellow"/>
+              </w:rPr>
+            </w:pPr>
+            <w:r>
+              <w:rPr>
+                <w:rFonts w:cstheme="minorHAnsi"/>
+                <w:sz w:val="16"/>
+                <w:szCs w:val="16"/>
+                <w:highlight w:val="yellow"/>
+              </w:rPr>
+              <w:t>Outstanding implementation of leaderboard displaying top 5 scores for each category stored in localStorage. Perfectly styled with Tailwind CSS and Shadcn UI.</w:t>
             </w:r>
           </w:p>
           <w:p>
@@ -3029,25 +2535,7 @@
                 <w:sz w:val="16"/>
                 <w:szCs w:val="16"/>
               </w:rPr>
-              <w:t>Good implementation of React Query/</w:t>
-            </w:r>
-            <w:proofErr w:type="spellStart"/>
-            <w:r>
-              <w:rPr>
-                <w:rFonts w:cstheme="minorHAnsi"/>
-                <w:sz w:val="16"/>
-                <w:szCs w:val="16"/>
-              </w:rPr>
-              <w:t>TanStack</w:t>
-            </w:r>
-            <w:proofErr w:type="spellEnd"/>
-            <w:r>
-              <w:rPr>
-                <w:rFonts w:cstheme="minorHAnsi"/>
-                <w:sz w:val="16"/>
-                <w:szCs w:val="16"/>
-              </w:rPr>
-              <w:t xml:space="preserve"> Query and Fetch API with proper data retrieval. </w:t>
+              <w:t xml:space="preserve">Good implementation of React Query/TanStack Query and Fetch API with proper data retrieval. </w:t>
             </w:r>
           </w:p>
           <w:p>
@@ -3159,25 +2647,7 @@
                 <w:sz w:val="16"/>
                 <w:szCs w:val="16"/>
               </w:rPr>
-              <w:t xml:space="preserve">Good implementation of </w:t>
-            </w:r>
-            <w:proofErr w:type="spellStart"/>
-            <w:r>
-              <w:rPr>
-                <w:rFonts w:cstheme="minorHAnsi"/>
-                <w:sz w:val="16"/>
-                <w:szCs w:val="16"/>
-              </w:rPr>
-              <w:t>localStorage</w:t>
-            </w:r>
-            <w:proofErr w:type="spellEnd"/>
-            <w:r>
-              <w:rPr>
-                <w:rFonts w:cstheme="minorHAnsi"/>
-                <w:sz w:val="16"/>
-                <w:szCs w:val="16"/>
-              </w:rPr>
-              <w:t xml:space="preserve"> for user data. Data generally persists correctly between sessions with minor issues.</w:t>
+              <w:t>Good implementation of localStorage for user data. Data generally persists correctly between sessions with minor issues.</w:t>
             </w:r>
           </w:p>
           <w:p>
@@ -3284,25 +2754,7 @@
                 <w:sz w:val="16"/>
                 <w:szCs w:val="16"/>
               </w:rPr>
-              <w:t>Basic implementation of React Query/</w:t>
-            </w:r>
-            <w:proofErr w:type="spellStart"/>
-            <w:r>
-              <w:rPr>
-                <w:rFonts w:cstheme="minorHAnsi"/>
-                <w:sz w:val="16"/>
-                <w:szCs w:val="16"/>
-              </w:rPr>
-              <w:t>TanStack</w:t>
-            </w:r>
-            <w:proofErr w:type="spellEnd"/>
-            <w:r>
-              <w:rPr>
-                <w:rFonts w:cstheme="minorHAnsi"/>
-                <w:sz w:val="16"/>
-                <w:szCs w:val="16"/>
-              </w:rPr>
-              <w:t xml:space="preserve"> Query and Fetch API with functional data retrieval</w:t>
+              <w:t>Basic implementation of React Query/TanStack Query and Fetch API with functional data retrieval</w:t>
             </w:r>
             <w:r>
               <w:rPr>
@@ -3422,25 +2874,7 @@
                 <w:sz w:val="16"/>
                 <w:szCs w:val="16"/>
               </w:rPr>
-              <w:t xml:space="preserve">Basic implementation of </w:t>
-            </w:r>
-            <w:proofErr w:type="spellStart"/>
-            <w:r>
-              <w:rPr>
-                <w:rFonts w:cstheme="minorHAnsi"/>
-                <w:sz w:val="16"/>
-                <w:szCs w:val="16"/>
-              </w:rPr>
-              <w:t>localStorage</w:t>
-            </w:r>
-            <w:proofErr w:type="spellEnd"/>
-            <w:r>
-              <w:rPr>
-                <w:rFonts w:cstheme="minorHAnsi"/>
-                <w:sz w:val="16"/>
-                <w:szCs w:val="16"/>
-              </w:rPr>
-              <w:t xml:space="preserve"> with some issues in data structure or persistence.</w:t>
+              <w:t>Basic implementation of localStorage with some issues in data structure or persistence.</w:t>
             </w:r>
           </w:p>
           <w:p>
@@ -3547,25 +2981,7 @@
                 <w:sz w:val="16"/>
                 <w:szCs w:val="16"/>
               </w:rPr>
-              <w:t>Poor or incomplete implementation of React Query/</w:t>
-            </w:r>
-            <w:proofErr w:type="spellStart"/>
-            <w:r>
-              <w:rPr>
-                <w:rFonts w:cstheme="minorHAnsi"/>
-                <w:sz w:val="16"/>
-                <w:szCs w:val="16"/>
-              </w:rPr>
-              <w:t>TanStack</w:t>
-            </w:r>
-            <w:proofErr w:type="spellEnd"/>
-            <w:r>
-              <w:rPr>
-                <w:rFonts w:cstheme="minorHAnsi"/>
-                <w:sz w:val="16"/>
-                <w:szCs w:val="16"/>
-              </w:rPr>
-              <w:t xml:space="preserve"> Query and Fetch API. Data retrieval is unreliable or broken.</w:t>
+              <w:t>Poor or incomplete implementation of React Query/TanStack Query and Fetch API. Data retrieval is unreliable or broken.</w:t>
             </w:r>
           </w:p>
           <w:p>
@@ -3677,25 +3093,7 @@
                 <w:sz w:val="16"/>
                 <w:szCs w:val="16"/>
               </w:rPr>
-              <w:t xml:space="preserve">Missing or non-functional </w:t>
-            </w:r>
-            <w:proofErr w:type="spellStart"/>
-            <w:r>
-              <w:rPr>
-                <w:rFonts w:cstheme="minorHAnsi"/>
-                <w:sz w:val="16"/>
-                <w:szCs w:val="16"/>
-              </w:rPr>
-              <w:t>localStorage</w:t>
-            </w:r>
-            <w:proofErr w:type="spellEnd"/>
-            <w:r>
-              <w:rPr>
-                <w:rFonts w:cstheme="minorHAnsi"/>
-                <w:sz w:val="16"/>
-                <w:szCs w:val="16"/>
-              </w:rPr>
-              <w:t xml:space="preserve"> implementation.</w:t>
+              <w:t>Missing or non-functional localStorage implementation.</w:t>
             </w:r>
           </w:p>
           <w:p>
@@ -3960,47 +3358,7 @@
                 <w:szCs w:val="20"/>
                 <w:highlight w:val="yellow"/>
               </w:rPr>
-              <w:t xml:space="preserve">Flawless implementation of all required </w:t>
-            </w:r>
-            <w:proofErr w:type="spellStart"/>
-            <w:r>
-              <w:rPr>
-                <w:rFonts w:cstheme="minorHAnsi"/>
-                <w:sz w:val="20"/>
-                <w:szCs w:val="20"/>
-                <w:highlight w:val="yellow"/>
-              </w:rPr>
-              <w:t>todo</w:t>
-            </w:r>
-            <w:proofErr w:type="spellEnd"/>
-            <w:r>
-              <w:rPr>
-                <w:rFonts w:cstheme="minorHAnsi"/>
-                <w:sz w:val="20"/>
-                <w:szCs w:val="20"/>
-                <w:highlight w:val="yellow"/>
-              </w:rPr>
-              <w:t xml:space="preserve"> features (add, delete, edit, mark complete/incomplete, view all/completed/incomplete </w:t>
-            </w:r>
-            <w:proofErr w:type="spellStart"/>
-            <w:r>
-              <w:rPr>
-                <w:rFonts w:cstheme="minorHAnsi"/>
-                <w:sz w:val="20"/>
-                <w:szCs w:val="20"/>
-                <w:highlight w:val="yellow"/>
-              </w:rPr>
-              <w:t>todos</w:t>
-            </w:r>
-            <w:proofErr w:type="spellEnd"/>
-            <w:r>
-              <w:rPr>
-                <w:rFonts w:cstheme="minorHAnsi"/>
-                <w:sz w:val="20"/>
-                <w:szCs w:val="20"/>
-                <w:highlight w:val="yellow"/>
-              </w:rPr>
-              <w:t>). All features work perfectly with excellent user experience.</w:t>
+              <w:t>Flawless implementation of all required todo features (add, delete, edit, mark complete/incomplete, view all/completed/incomplete todos). All features work perfectly with excellent user experience.</w:t>
             </w:r>
           </w:p>
           <w:p>
@@ -4131,25 +3489,7 @@
                 <w:sz w:val="20"/>
                 <w:szCs w:val="20"/>
               </w:rPr>
-              <w:t xml:space="preserve">Good implementation of all required </w:t>
-            </w:r>
-            <w:proofErr w:type="spellStart"/>
-            <w:r>
-              <w:rPr>
-                <w:rFonts w:cstheme="minorHAnsi"/>
-                <w:sz w:val="20"/>
-                <w:szCs w:val="20"/>
-              </w:rPr>
-              <w:t>todo</w:t>
-            </w:r>
-            <w:proofErr w:type="spellEnd"/>
-            <w:r>
-              <w:rPr>
-                <w:rFonts w:cstheme="minorHAnsi"/>
-                <w:sz w:val="20"/>
-                <w:szCs w:val="20"/>
-              </w:rPr>
-              <w:t xml:space="preserve"> features. All features work correctly with minor issues in user experience.</w:t>
+              <w:t>Good implementation of all required todo features. All features work correctly with minor issues in user experience.</w:t>
             </w:r>
           </w:p>
           <w:p>
@@ -4257,25 +3597,7 @@
                 <w:sz w:val="20"/>
                 <w:szCs w:val="20"/>
               </w:rPr>
-              <w:t xml:space="preserve">Basic implementation of required </w:t>
-            </w:r>
-            <w:proofErr w:type="spellStart"/>
-            <w:r>
-              <w:rPr>
-                <w:rFonts w:cstheme="minorHAnsi"/>
-                <w:sz w:val="20"/>
-                <w:szCs w:val="20"/>
-              </w:rPr>
-              <w:t>todo</w:t>
-            </w:r>
-            <w:proofErr w:type="spellEnd"/>
-            <w:r>
-              <w:rPr>
-                <w:rFonts w:cstheme="minorHAnsi"/>
-                <w:sz w:val="20"/>
-                <w:szCs w:val="20"/>
-              </w:rPr>
-              <w:t xml:space="preserve"> features with some functional limitations or usability issues.</w:t>
+              <w:t>Basic implementation of required todo features with some functional limitations or usability issues.</w:t>
             </w:r>
           </w:p>
           <w:p>
@@ -4383,25 +3705,7 @@
                 <w:sz w:val="20"/>
                 <w:szCs w:val="20"/>
               </w:rPr>
-              <w:t xml:space="preserve">Incomplete implementation of </w:t>
-            </w:r>
-            <w:proofErr w:type="spellStart"/>
-            <w:r>
-              <w:rPr>
-                <w:rFonts w:cstheme="minorHAnsi"/>
-                <w:sz w:val="20"/>
-                <w:szCs w:val="20"/>
-              </w:rPr>
-              <w:t>todo</w:t>
-            </w:r>
-            <w:proofErr w:type="spellEnd"/>
-            <w:r>
-              <w:rPr>
-                <w:rFonts w:cstheme="minorHAnsi"/>
-                <w:sz w:val="20"/>
-                <w:szCs w:val="20"/>
-              </w:rPr>
-              <w:t xml:space="preserve"> features with multiple missing or non-functional requirement</w:t>
+              <w:t>Incomplete implementation of todo features with multiple missing or non-functional requirement</w:t>
             </w:r>
             <w:r>
               <w:rPr>
@@ -5060,23 +4364,13 @@
               </w:rPr>
               <w:t xml:space="preserve">Acceptable project structure with basic separation of concerns. Some logical </w:t>
             </w:r>
-            <w:proofErr w:type="gramStart"/>
-            <w:r>
-              <w:rPr>
-                <w:rFonts w:cstheme="minorHAnsi"/>
-                <w:sz w:val="20"/>
-                <w:szCs w:val="20"/>
-              </w:rPr>
-              <w:t>organisation</w:t>
-            </w:r>
-            <w:proofErr w:type="gramEnd"/>
-            <w:r>
-              <w:rPr>
-                <w:rFonts w:cstheme="minorHAnsi"/>
-                <w:sz w:val="20"/>
-                <w:szCs w:val="20"/>
-              </w:rPr>
-              <w:t xml:space="preserve"> </w:t>
+            <w:r>
+              <w:rPr>
+                <w:rFonts w:cstheme="minorHAnsi"/>
+                <w:sz w:val="20"/>
+                <w:szCs w:val="20"/>
+              </w:rPr>
+              <w:t xml:space="preserve">organisation </w:t>
             </w:r>
             <w:r>
               <w:rPr>
@@ -5542,27 +4836,7 @@
                 <w:szCs w:val="20"/>
                 <w:highlight w:val="yellow"/>
               </w:rPr>
-              <w:t>Naming follows React/JS industry standard conventions (</w:t>
-            </w:r>
-            <w:proofErr w:type="spellStart"/>
-            <w:r>
-              <w:rPr>
-                <w:rFonts w:cstheme="minorHAnsi"/>
-                <w:sz w:val="20"/>
-                <w:szCs w:val="20"/>
-                <w:highlight w:val="yellow"/>
-              </w:rPr>
-              <w:t>PascalCase</w:t>
-            </w:r>
-            <w:proofErr w:type="spellEnd"/>
-            <w:r>
-              <w:rPr>
-                <w:rFonts w:cstheme="minorHAnsi"/>
-                <w:sz w:val="20"/>
-                <w:szCs w:val="20"/>
-                <w:highlight w:val="yellow"/>
-              </w:rPr>
-              <w:t xml:space="preserve"> for components, camelCase for functions/variables) appropriately throughout all code. </w:t>
+              <w:t xml:space="preserve">Naming follows React/JS industry standard conventions (PascalCase for components, camelCase for functions/variables) appropriately throughout all code. </w:t>
             </w:r>
           </w:p>
           <w:p>
@@ -6084,27 +5358,7 @@
                 <w:szCs w:val="20"/>
                 <w:highlight w:val="yellow"/>
               </w:rPr>
-              <w:t xml:space="preserve">Documentation using </w:t>
-            </w:r>
-            <w:proofErr w:type="spellStart"/>
-            <w:r>
-              <w:rPr>
-                <w:rFonts w:cstheme="minorHAnsi"/>
-                <w:sz w:val="20"/>
-                <w:szCs w:val="20"/>
-                <w:highlight w:val="yellow"/>
-              </w:rPr>
-              <w:t>JSDoc</w:t>
-            </w:r>
-            <w:proofErr w:type="spellEnd"/>
-            <w:r>
-              <w:rPr>
-                <w:rFonts w:cstheme="minorHAnsi"/>
-                <w:sz w:val="20"/>
-                <w:szCs w:val="20"/>
-                <w:highlight w:val="yellow"/>
-              </w:rPr>
-              <w:t xml:space="preserve"> consistently maintained across all milestone applications.</w:t>
+              <w:t>Documentation using JSDoc consistently maintained across all milestone applications.</w:t>
             </w:r>
           </w:p>
           <w:p>
@@ -6203,25 +5457,7 @@
                 <w:sz w:val="20"/>
                 <w:szCs w:val="20"/>
               </w:rPr>
-              <w:t xml:space="preserve">using </w:t>
-            </w:r>
-            <w:proofErr w:type="spellStart"/>
-            <w:r>
-              <w:rPr>
-                <w:rFonts w:cstheme="minorHAnsi"/>
-                <w:sz w:val="20"/>
-                <w:szCs w:val="20"/>
-              </w:rPr>
-              <w:t>JSDocs</w:t>
-            </w:r>
-            <w:proofErr w:type="spellEnd"/>
-            <w:r>
-              <w:rPr>
-                <w:rFonts w:cstheme="minorHAnsi"/>
-                <w:sz w:val="20"/>
-                <w:szCs w:val="20"/>
-              </w:rPr>
-              <w:t xml:space="preserve"> </w:t>
+              <w:t xml:space="preserve">using JSDocs </w:t>
             </w:r>
             <w:r>
               <w:rPr>
@@ -6311,25 +5547,7 @@
                 <w:sz w:val="20"/>
                 <w:szCs w:val="20"/>
               </w:rPr>
-              <w:t xml:space="preserve">using </w:t>
-            </w:r>
-            <w:proofErr w:type="spellStart"/>
-            <w:r>
-              <w:rPr>
-                <w:rFonts w:cstheme="minorHAnsi"/>
-                <w:sz w:val="20"/>
-                <w:szCs w:val="20"/>
-              </w:rPr>
-              <w:t>JSDocs</w:t>
-            </w:r>
-            <w:proofErr w:type="spellEnd"/>
-            <w:r>
-              <w:rPr>
-                <w:rFonts w:cstheme="minorHAnsi"/>
-                <w:sz w:val="20"/>
-                <w:szCs w:val="20"/>
-              </w:rPr>
-              <w:t xml:space="preserve"> </w:t>
+              <w:t xml:space="preserve">using JSDocs </w:t>
             </w:r>
             <w:r>
               <w:rPr>
@@ -8375,25 +7593,7 @@
                 <w:sz w:val="20"/>
                 <w:szCs w:val="20"/>
               </w:rPr>
-              <w:t xml:space="preserve">Comprehensive README with all URLs to the applications on </w:t>
-            </w:r>
-            <w:proofErr w:type="spellStart"/>
-            <w:r>
-              <w:rPr>
-                <w:rFonts w:cstheme="minorHAnsi"/>
-                <w:sz w:val="20"/>
-                <w:szCs w:val="20"/>
-              </w:rPr>
-              <w:t>Vercel</w:t>
-            </w:r>
-            <w:proofErr w:type="spellEnd"/>
-            <w:r>
-              <w:rPr>
-                <w:rFonts w:cstheme="minorHAnsi"/>
-                <w:sz w:val="20"/>
-                <w:szCs w:val="20"/>
-              </w:rPr>
-              <w:t xml:space="preserve"> properly documented. Documentation is exceptionally well-</w:t>
+              <w:t>Comprehensive README with all URLs to the applications on Vercel properly documented. Documentation is exceptionally well-</w:t>
             </w:r>
             <w:r>
               <w:rPr>
@@ -9088,58 +8288,7 @@
                 <w:szCs w:val="20"/>
                 <w:highlight w:val="yellow"/>
               </w:rPr>
-              <w:t xml:space="preserve">Perfect implementation of the </w:t>
-            </w:r>
-            <w:proofErr w:type="gramStart"/>
-            <w:r>
-              <w:rPr>
-                <w:rFonts w:cstheme="minorHAnsi"/>
-                <w:sz w:val="20"/>
-                <w:szCs w:val="20"/>
-                <w:highlight w:val="yellow"/>
-              </w:rPr>
-              <w:t>specified .</w:t>
-            </w:r>
-            <w:proofErr w:type="spellStart"/>
-            <w:r>
-              <w:rPr>
-                <w:rFonts w:cstheme="minorHAnsi"/>
-                <w:sz w:val="20"/>
-                <w:szCs w:val="20"/>
-                <w:highlight w:val="yellow"/>
-              </w:rPr>
-              <w:t>gitignore</w:t>
-            </w:r>
-            <w:proofErr w:type="spellEnd"/>
-            <w:proofErr w:type="gramEnd"/>
-            <w:r>
-              <w:rPr>
-                <w:rFonts w:cstheme="minorHAnsi"/>
-                <w:sz w:val="20"/>
-                <w:szCs w:val="20"/>
-                <w:highlight w:val="yellow"/>
-              </w:rPr>
-              <w:t xml:space="preserve"> file from GitHub. No unnecessary files are tracked, and all appropriate files are ignored. Repository is free from any IDE configurations, </w:t>
-            </w:r>
-            <w:proofErr w:type="spellStart"/>
-            <w:r>
-              <w:rPr>
-                <w:rFonts w:cstheme="minorHAnsi"/>
-                <w:sz w:val="20"/>
-                <w:szCs w:val="20"/>
-                <w:highlight w:val="yellow"/>
-              </w:rPr>
-              <w:t>node_modules</w:t>
-            </w:r>
-            <w:proofErr w:type="spellEnd"/>
-            <w:r>
-              <w:rPr>
-                <w:rFonts w:cstheme="minorHAnsi"/>
-                <w:sz w:val="20"/>
-                <w:szCs w:val="20"/>
-                <w:highlight w:val="yellow"/>
-              </w:rPr>
-              <w:t>, build artifacts, or environment files.</w:t>
+              <w:t>Perfect implementation of the specified .gitignore file from GitHub. No unnecessary files are tracked, and all appropriate files are ignored. Repository is free from any IDE configurations, node_modules, build artifacts, or environment files.</w:t>
             </w:r>
           </w:p>
           <w:p>
@@ -9191,35 +8340,7 @@
                 <w:sz w:val="20"/>
                 <w:szCs w:val="20"/>
               </w:rPr>
-              <w:t xml:space="preserve">Good implementation of the </w:t>
-            </w:r>
-            <w:proofErr w:type="gramStart"/>
-            <w:r>
-              <w:rPr>
-                <w:rFonts w:cstheme="minorHAnsi"/>
-                <w:sz w:val="20"/>
-                <w:szCs w:val="20"/>
-              </w:rPr>
-              <w:t>specified .</w:t>
-            </w:r>
-            <w:proofErr w:type="spellStart"/>
-            <w:r>
-              <w:rPr>
-                <w:rFonts w:cstheme="minorHAnsi"/>
-                <w:sz w:val="20"/>
-                <w:szCs w:val="20"/>
-              </w:rPr>
-              <w:t>gitignore</w:t>
-            </w:r>
-            <w:proofErr w:type="spellEnd"/>
-            <w:proofErr w:type="gramEnd"/>
-            <w:r>
-              <w:rPr>
-                <w:rFonts w:cstheme="minorHAnsi"/>
-                <w:sz w:val="20"/>
-                <w:szCs w:val="20"/>
-              </w:rPr>
-              <w:t xml:space="preserve"> file with minor oversights. Few unnecessarily tracked files. Repository is generally clean from system or build files.</w:t>
+              <w:t>Good implementation of the specified .gitignore file with minor oversights. Few unnecessarily tracked files. Repository is generally clean from system or build files.</w:t>
             </w:r>
           </w:p>
           <w:p>
@@ -9267,35 +8388,7 @@
                 <w:sz w:val="20"/>
                 <w:szCs w:val="20"/>
               </w:rPr>
-              <w:t xml:space="preserve">Basic implementation of the </w:t>
-            </w:r>
-            <w:proofErr w:type="gramStart"/>
-            <w:r>
-              <w:rPr>
-                <w:rFonts w:cstheme="minorHAnsi"/>
-                <w:sz w:val="20"/>
-                <w:szCs w:val="20"/>
-              </w:rPr>
-              <w:t>specified .</w:t>
-            </w:r>
-            <w:proofErr w:type="spellStart"/>
-            <w:r>
-              <w:rPr>
-                <w:rFonts w:cstheme="minorHAnsi"/>
-                <w:sz w:val="20"/>
-                <w:szCs w:val="20"/>
-              </w:rPr>
-              <w:t>gitignore</w:t>
-            </w:r>
-            <w:proofErr w:type="spellEnd"/>
-            <w:proofErr w:type="gramEnd"/>
-            <w:r>
-              <w:rPr>
-                <w:rFonts w:cstheme="minorHAnsi"/>
-                <w:sz w:val="20"/>
-                <w:szCs w:val="20"/>
-              </w:rPr>
-              <w:t xml:space="preserve"> file with some significant oversights. Some unnecessary files are tracked. Repository contains some files that should be ignored.</w:t>
+              <w:t>Basic implementation of the specified .gitignore file with some significant oversights. Some unnecessary files are tracked. Repository contains some files that should be ignored.</w:t>
             </w:r>
           </w:p>
           <w:p>
@@ -9344,63 +8437,7 @@
                 <w:sz w:val="20"/>
                 <w:szCs w:val="20"/>
               </w:rPr>
-              <w:t xml:space="preserve">Poor implementation of the </w:t>
-            </w:r>
-            <w:proofErr w:type="gramStart"/>
-            <w:r>
-              <w:rPr>
-                <w:rFonts w:cstheme="minorHAnsi"/>
-                <w:sz w:val="20"/>
-                <w:szCs w:val="20"/>
-              </w:rPr>
-              <w:t>specified .</w:t>
-            </w:r>
-            <w:proofErr w:type="spellStart"/>
-            <w:r>
-              <w:rPr>
-                <w:rFonts w:cstheme="minorHAnsi"/>
-                <w:sz w:val="20"/>
-                <w:szCs w:val="20"/>
-              </w:rPr>
-              <w:t>gitignore</w:t>
-            </w:r>
-            <w:proofErr w:type="spellEnd"/>
-            <w:proofErr w:type="gramEnd"/>
-            <w:r>
-              <w:rPr>
-                <w:rFonts w:cstheme="minorHAnsi"/>
-                <w:sz w:val="20"/>
-                <w:szCs w:val="20"/>
-              </w:rPr>
-              <w:t xml:space="preserve"> file or no </w:t>
-            </w:r>
-            <w:proofErr w:type="gramStart"/>
-            <w:r>
-              <w:rPr>
-                <w:rFonts w:cstheme="minorHAnsi"/>
-                <w:sz w:val="20"/>
-                <w:szCs w:val="20"/>
-              </w:rPr>
-              <w:t>custom .</w:t>
-            </w:r>
-            <w:proofErr w:type="spellStart"/>
-            <w:r>
-              <w:rPr>
-                <w:rFonts w:cstheme="minorHAnsi"/>
-                <w:sz w:val="20"/>
-                <w:szCs w:val="20"/>
-              </w:rPr>
-              <w:t>gitignore</w:t>
-            </w:r>
-            <w:proofErr w:type="spellEnd"/>
-            <w:proofErr w:type="gramEnd"/>
-            <w:r>
-              <w:rPr>
-                <w:rFonts w:cstheme="minorHAnsi"/>
-                <w:sz w:val="20"/>
-                <w:szCs w:val="20"/>
-              </w:rPr>
-              <w:t xml:space="preserve"> used. Many unnecessary files are tracked. Repository is cluttered with system or build files.</w:t>
+              <w:t>Poor implementation of the specified .gitignore file or no custom .gitignore used. Many unnecessary files are tracked. Repository is cluttered with system or build files.</w:t>
             </w:r>
           </w:p>
           <w:p>
@@ -10267,7 +9304,6 @@
                 <w:szCs w:val="20"/>
               </w:rPr>
             </w:pPr>
-            <w:proofErr w:type="gramStart"/>
             <w:r>
               <w:rPr>
                 <w:rFonts w:asciiTheme="minorHAnsi" w:hAnsiTheme="minorHAnsi" w:cstheme="minorHAnsi"/>
@@ -10276,7 +9312,6 @@
               </w:rPr>
               <w:t>Final Result</w:t>
             </w:r>
-            <w:proofErr w:type="gramEnd"/>
           </w:p>
         </w:tc>
         <w:tc>
@@ -10458,7 +9493,25 @@
           <w:lang w:val="en-NZ"/>
         </w:rPr>
         <w:br/>
-        <w:t>The application functions as intended — well done.</w:t>
+        <w:t>The application functions as intended</w:t>
+      </w:r>
+      <w:r>
+        <w:rPr>
+          <w:rFonts w:cstheme="minorHAnsi"/>
+          <w:sz w:val="20"/>
+          <w:szCs w:val="20"/>
+          <w:lang w:val="en-NZ"/>
+        </w:rPr>
+        <w:t>. W</w:t>
+      </w:r>
+      <w:r>
+        <w:rPr>
+          <w:rFonts w:cstheme="minorHAnsi"/>
+          <w:sz w:val="20"/>
+          <w:szCs w:val="20"/>
+          <w:lang w:val="en-NZ"/>
+        </w:rPr>
+        <w:t>ell done.</w:t>
       </w:r>
     </w:p>
     <w:p>
@@ -10511,109 +9564,7 @@
           <w:lang w:val="en-NZ"/>
         </w:rPr>
         <w:br/>
-        <w:t xml:space="preserve">Good overall. However, there are commented-out </w:t>
-      </w:r>
-      <w:proofErr w:type="spellStart"/>
-      <w:r>
-        <w:rPr>
-          <w:rFonts w:cstheme="minorHAnsi"/>
-          <w:sz w:val="20"/>
-          <w:szCs w:val="20"/>
-          <w:lang w:val="en-NZ"/>
-        </w:rPr>
-        <w:t>formValues</w:t>
-      </w:r>
-      <w:proofErr w:type="spellEnd"/>
-      <w:r>
-        <w:rPr>
-          <w:rFonts w:cstheme="minorHAnsi"/>
-          <w:sz w:val="20"/>
-          <w:szCs w:val="20"/>
-          <w:lang w:val="en-NZ"/>
-        </w:rPr>
-        <w:t xml:space="preserve"> lines in both </w:t>
-      </w:r>
-      <w:proofErr w:type="spellStart"/>
-      <w:r>
-        <w:rPr>
-          <w:rFonts w:cstheme="minorHAnsi"/>
-          <w:sz w:val="20"/>
-          <w:szCs w:val="20"/>
-          <w:lang w:val="en-NZ"/>
-        </w:rPr>
-        <w:t>TodoDisplay.tsx</w:t>
-      </w:r>
-      <w:proofErr w:type="spellEnd"/>
-      <w:r>
-        <w:rPr>
-          <w:rFonts w:cstheme="minorHAnsi"/>
-          <w:sz w:val="20"/>
-          <w:szCs w:val="20"/>
-          <w:lang w:val="en-NZ"/>
-        </w:rPr>
-        <w:t xml:space="preserve"> and </w:t>
-      </w:r>
-      <w:proofErr w:type="spellStart"/>
-      <w:r>
-        <w:rPr>
-          <w:rFonts w:cstheme="minorHAnsi"/>
-          <w:sz w:val="20"/>
-          <w:szCs w:val="20"/>
-          <w:lang w:val="en-NZ"/>
-        </w:rPr>
-        <w:t>Quiz.tsx</w:t>
-      </w:r>
-      <w:proofErr w:type="spellEnd"/>
-      <w:r>
-        <w:rPr>
-          <w:rFonts w:cstheme="minorHAnsi"/>
-          <w:sz w:val="20"/>
-          <w:szCs w:val="20"/>
-          <w:lang w:val="en-NZ"/>
-        </w:rPr>
-        <w:t xml:space="preserve">. Additionally, there are unused </w:t>
-      </w:r>
-      <w:proofErr w:type="spellStart"/>
-      <w:proofErr w:type="gramStart"/>
-      <w:r>
-        <w:rPr>
-          <w:rFonts w:cstheme="minorHAnsi"/>
-          <w:sz w:val="20"/>
-          <w:szCs w:val="20"/>
-          <w:lang w:val="en-NZ"/>
-        </w:rPr>
-        <w:t>package.json</w:t>
-      </w:r>
-      <w:proofErr w:type="spellEnd"/>
-      <w:proofErr w:type="gramEnd"/>
-      <w:r>
-        <w:rPr>
-          <w:rFonts w:cstheme="minorHAnsi"/>
-          <w:sz w:val="20"/>
-          <w:szCs w:val="20"/>
-          <w:lang w:val="en-NZ"/>
-        </w:rPr>
-        <w:t xml:space="preserve"> and package-</w:t>
-      </w:r>
-      <w:proofErr w:type="spellStart"/>
-      <w:r>
-        <w:rPr>
-          <w:rFonts w:cstheme="minorHAnsi"/>
-          <w:sz w:val="20"/>
-          <w:szCs w:val="20"/>
-          <w:lang w:val="en-NZ"/>
-        </w:rPr>
-        <w:t>lock.json</w:t>
-      </w:r>
-      <w:proofErr w:type="spellEnd"/>
-      <w:r>
-        <w:rPr>
-          <w:rFonts w:cstheme="minorHAnsi"/>
-          <w:sz w:val="20"/>
-          <w:szCs w:val="20"/>
-          <w:lang w:val="en-NZ"/>
-        </w:rPr>
-        <w:t xml:space="preserve"> files in the root directory. If these files are not needed, consider removing them to keep the project clean.</w:t>
+        <w:t>Good overall. However, there are commented-out formValues lines in both TodoDisplay.tsx and Quiz.tsx. Additionally, there are unused package.json and package-lock.json files in the root directory. If these files are not needed, consider removing them to keep the project clean.</w:t>
       </w:r>
     </w:p>
     <w:p>
@@ -13484,6 +12435,7 @@
   <w:style w:type="character" w:default="1" w:styleId="DefaultParagraphFont">
     <w:name w:val="Default Paragraph Font"/>
     <w:uiPriority w:val="1"/>
+    <w:semiHidden/>
     <w:unhideWhenUsed/>
   </w:style>
   <w:style w:type="table" w:default="1" w:styleId="TableNormal">

</xml_diff>